<commit_message>
Telecomunicações - VoIP e SIP - Explicação Asterix
</commit_message>
<xml_diff>
--- a/Telecomunicações/VoIP e SIP/Apostila de VoIP e SIP.docx
+++ b/Telecomunicações/VoIP e SIP/Apostila de VoIP e SIP.docx
@@ -8165,7 +8165,14 @@
         </w:rPr>
       </w:pPr>
       <w:r>
-        <w:rPr/>
+        <w:rPr>
+          <w:b w:val="false"/>
+          <w:bCs w:val="false"/>
+          <w:i w:val="false"/>
+          <w:iCs w:val="false"/>
+          <w:sz w:val="24"/>
+          <w:szCs w:val="24"/>
+        </w:rPr>
       </w:r>
     </w:p>
     <w:p>
@@ -8192,37 +8199,33 @@
           <w:sz w:val="40"/>
           <w:szCs w:val="40"/>
         </w:rPr>
-        <w:t>CODECS</w:t>
-      </w:r>
-      <w:r>
-        <w:rPr>
-          <w:b/>
-          <w:bCs/>
+        <w:t>CODECS:</w:t>
+      </w:r>
+    </w:p>
+    <w:p>
+      <w:pPr>
+        <w:pStyle w:val="Normal"/>
+        <w:bidi w:val="0"/>
+        <w:jc w:val="start"/>
+        <w:rPr>
+          <w:b/>
+          <w:bCs/>
+          <w:i/>
           <w:i/>
           <w:iCs/>
           <w:sz w:val="40"/>
           <w:szCs w:val="40"/>
         </w:rPr>
-        <w:t>:</w:t>
-      </w:r>
-    </w:p>
-    <w:p>
-      <w:pPr>
-        <w:pStyle w:val="Normal"/>
-        <w:bidi w:val="0"/>
-        <w:jc w:val="start"/>
-        <w:rPr>
-          <w:b/>
-          <w:bCs/>
-          <w:i/>
+      </w:pPr>
+      <w:r>
+        <w:rPr>
+          <w:b/>
+          <w:bCs/>
           <w:i/>
           <w:iCs/>
           <w:sz w:val="40"/>
           <w:szCs w:val="40"/>
         </w:rPr>
-      </w:pPr>
-      <w:r>
-        <w:rPr/>
       </w:r>
     </w:p>
     <w:p>
@@ -8436,8 +8439,8 @@
       </w:pPr>
       <w:r>
         <w:rPr>
-          <w:sz w:val="24"/>
-          <w:szCs w:val="24"/>
+          <w:b w:val="false"/>
+          <w:bCs w:val="false"/>
         </w:rPr>
       </w:r>
     </w:p>
@@ -8465,37 +8468,33 @@
           <w:sz w:val="40"/>
           <w:szCs w:val="40"/>
         </w:rPr>
-        <w:t>B2BUA</w:t>
-      </w:r>
-      <w:r>
-        <w:rPr>
-          <w:b/>
-          <w:bCs/>
+        <w:t>B2BUA:</w:t>
+      </w:r>
+    </w:p>
+    <w:p>
+      <w:pPr>
+        <w:pStyle w:val="Normal"/>
+        <w:bidi w:val="0"/>
+        <w:jc w:val="start"/>
+        <w:rPr>
+          <w:b/>
+          <w:bCs/>
+          <w:i/>
           <w:i/>
           <w:iCs/>
           <w:sz w:val="40"/>
           <w:szCs w:val="40"/>
         </w:rPr>
-        <w:t>:</w:t>
-      </w:r>
-    </w:p>
-    <w:p>
-      <w:pPr>
-        <w:pStyle w:val="Normal"/>
-        <w:bidi w:val="0"/>
-        <w:jc w:val="start"/>
-        <w:rPr>
-          <w:b/>
-          <w:bCs/>
-          <w:i/>
+      </w:pPr>
+      <w:r>
+        <w:rPr>
+          <w:b/>
+          <w:bCs/>
           <w:i/>
           <w:iCs/>
           <w:sz w:val="40"/>
           <w:szCs w:val="40"/>
         </w:rPr>
-      </w:pPr>
-      <w:r>
-        <w:rPr/>
       </w:r>
     </w:p>
     <w:p>
@@ -8673,152 +8672,41 @@
         </w:rPr>
       </w:pPr>
       <w:r>
-        <w:rPr/>
-      </w:r>
-    </w:p>
-    <w:p>
-      <w:pPr>
-        <w:pStyle w:val="Normal"/>
-        <w:bidi w:val="0"/>
-        <w:jc w:val="start"/>
-        <w:rPr>
-          <w:b/>
-          <w:bCs/>
-          <w:i/>
+        <w:rPr>
+          <w:b/>
+          <w:bCs/>
           <w:i/>
           <w:iCs/>
           <w:sz w:val="40"/>
           <w:szCs w:val="40"/>
         </w:rPr>
-      </w:pPr>
-      <w:r>
-        <w:rPr>
-          <w:b/>
-          <w:bCs/>
+      </w:r>
+    </w:p>
+    <w:p>
+      <w:pPr>
+        <w:pStyle w:val="Normal"/>
+        <w:bidi w:val="0"/>
+        <w:jc w:val="start"/>
+        <w:rPr>
+          <w:b/>
+          <w:bCs/>
+          <w:i/>
           <w:i/>
           <w:iCs/>
           <w:sz w:val="40"/>
           <w:szCs w:val="40"/>
         </w:rPr>
-        <w:t>1PCC e 3PCC:</w:t>
-      </w:r>
-    </w:p>
-    <w:p>
-      <w:pPr>
-        <w:pStyle w:val="Normal"/>
-        <w:bidi w:val="0"/>
-        <w:jc w:val="start"/>
-        <w:rPr>
-          <w:b/>
-          <w:bCs/>
-          <w:i/>
+      </w:pPr>
+      <w:r>
+        <w:rPr>
+          <w:b/>
+          <w:bCs/>
           <w:i/>
           <w:iCs/>
           <w:sz w:val="40"/>
           <w:szCs w:val="40"/>
         </w:rPr>
-      </w:pPr>
-      <w:r>
-        <w:rPr/>
-      </w:r>
-    </w:p>
-    <w:p>
-      <w:pPr>
-        <w:pStyle w:val="Normal"/>
-        <w:bidi w:val="0"/>
-        <w:jc w:val="start"/>
-        <w:rPr>
-          <w:b w:val="false"/>
-          <w:bCs w:val="false"/>
-          <w:i w:val="false"/>
-          <w:i w:val="false"/>
-          <w:iCs w:val="false"/>
-        </w:rPr>
-      </w:pPr>
-      <w:r>
-        <w:rPr>
-          <w:b w:val="false"/>
-          <w:bCs w:val="false"/>
-          <w:i w:val="false"/>
-          <w:iCs w:val="false"/>
-        </w:rPr>
-        <w:tab/>
-      </w:r>
-      <w:r>
-        <w:rPr>
-          <w:b/>
-          <w:bCs/>
-          <w:i w:val="false"/>
-          <w:iCs w:val="false"/>
-        </w:rPr>
-        <w:t xml:space="preserve">1PCC ( First-Party Call Controll </w:t>
-      </w:r>
-      <w:r>
-        <w:rPr>
-          <w:b w:val="false"/>
-          <w:bCs w:val="false"/>
-          <w:i w:val="false"/>
-          <w:iCs w:val="false"/>
-        </w:rPr>
-        <w:t xml:space="preserve">ou </w:t>
-      </w:r>
-      <w:r>
-        <w:rPr>
-          <w:b/>
-          <w:bCs/>
-          <w:i w:val="false"/>
-          <w:iCs w:val="false"/>
-        </w:rPr>
-        <w:t>Controle de Chamada de Primeira Parte )</w:t>
-      </w:r>
-      <w:r>
-        <w:rPr>
-          <w:b w:val="false"/>
-          <w:bCs w:val="false"/>
-          <w:i w:val="false"/>
-          <w:iCs w:val="false"/>
-        </w:rPr>
-        <w:t xml:space="preserve">, é usado para iniciar, terminar e manipular chamadas sem depender de um sistema externo intermediário como um proxy, podendo controlar as chamadas usando apenas os terminar de chamada dos agentes. Já o </w:t>
-      </w:r>
-      <w:r>
-        <w:rPr>
-          <w:b/>
-          <w:bCs/>
-          <w:i w:val="false"/>
-          <w:iCs w:val="false"/>
-        </w:rPr>
-        <w:t xml:space="preserve">3PCC ( Third-Party Call Control ) </w:t>
-      </w:r>
-      <w:r>
-        <w:rPr>
-          <w:b w:val="false"/>
-          <w:bCs w:val="false"/>
-          <w:i w:val="false"/>
-          <w:iCs w:val="false"/>
-        </w:rPr>
-        <w:t>atua como um servidor de aplicações ou um PabxVirtual, sendo basicamente um CRM que controla as chamadas na maioria das vezes dentro de um Call Center.</w:t>
-      </w:r>
-    </w:p>
-    <w:p>
-      <w:pPr>
-        <w:pStyle w:val="Normal"/>
-        <w:bidi w:val="0"/>
-        <w:jc w:val="start"/>
-        <w:rPr>
-          <w:b w:val="false"/>
-          <w:bCs w:val="false"/>
-          <w:i w:val="false"/>
-          <w:i w:val="false"/>
-          <w:iCs w:val="false"/>
-        </w:rPr>
-      </w:pPr>
-      <w:r>
-        <w:rPr>
-          <w:b w:val="false"/>
-          <w:bCs w:val="false"/>
-          <w:i w:val="false"/>
-          <w:iCs w:val="false"/>
-        </w:rPr>
+        <w:t>1PCC e 3PCC:</w:t>
       </w:r>
     </w:p>
     <w:p>
@@ -8845,61 +8733,193 @@
           <w:sz w:val="40"/>
           <w:szCs w:val="40"/>
         </w:rPr>
-        <w:t>Soluções Principais do Mercado</w:t>
-      </w:r>
-      <w:r>
-        <w:rPr>
+      </w:r>
+    </w:p>
+    <w:p>
+      <w:pPr>
+        <w:pStyle w:val="Normal"/>
+        <w:bidi w:val="0"/>
+        <w:jc w:val="start"/>
+        <w:rPr>
+          <w:b w:val="false"/>
+          <w:bCs w:val="false"/>
+          <w:i w:val="false"/>
+          <w:i w:val="false"/>
+          <w:iCs w:val="false"/>
+        </w:rPr>
+      </w:pPr>
+      <w:r>
+        <w:rPr>
+          <w:b w:val="false"/>
+          <w:bCs w:val="false"/>
+          <w:i w:val="false"/>
+          <w:iCs w:val="false"/>
+        </w:rPr>
+        <w:tab/>
+      </w:r>
+      <w:r>
+        <w:rPr>
+          <w:b/>
+          <w:bCs/>
+          <w:i w:val="false"/>
+          <w:iCs w:val="false"/>
+        </w:rPr>
+        <w:t xml:space="preserve">1PCC ( First-Party Call Controll </w:t>
+      </w:r>
+      <w:r>
+        <w:rPr>
+          <w:b w:val="false"/>
+          <w:bCs w:val="false"/>
+          <w:i w:val="false"/>
+          <w:iCs w:val="false"/>
+        </w:rPr>
+        <w:t xml:space="preserve">ou </w:t>
+      </w:r>
+      <w:r>
+        <w:rPr>
+          <w:b/>
+          <w:bCs/>
+          <w:i w:val="false"/>
+          <w:iCs w:val="false"/>
+        </w:rPr>
+        <w:t>Controle de Chamada de Primeira Parte )</w:t>
+      </w:r>
+      <w:r>
+        <w:rPr>
+          <w:b w:val="false"/>
+          <w:bCs w:val="false"/>
+          <w:i w:val="false"/>
+          <w:iCs w:val="false"/>
+        </w:rPr>
+        <w:t xml:space="preserve">, é usado para iniciar, terminar e manipular chamadas sem depender de um sistema externo intermediário como um proxy, podendo controlar as chamadas usando apenas os terminar de chamada dos agentes. Já o </w:t>
+      </w:r>
+      <w:r>
+        <w:rPr>
+          <w:b/>
+          <w:bCs/>
+          <w:i w:val="false"/>
+          <w:iCs w:val="false"/>
+        </w:rPr>
+        <w:t xml:space="preserve">3PCC ( Third-Party Call Control ) </w:t>
+      </w:r>
+      <w:r>
+        <w:rPr>
+          <w:b w:val="false"/>
+          <w:bCs w:val="false"/>
+          <w:i w:val="false"/>
+          <w:iCs w:val="false"/>
+        </w:rPr>
+        <w:t>atua como um servidor de aplicações ou um PabxVirtual, sendo basicamente um CRM que controla as chamadas na maioria das vezes dentro de um Call Center.</w:t>
+      </w:r>
+    </w:p>
+    <w:p>
+      <w:pPr>
+        <w:pStyle w:val="Normal"/>
+        <w:bidi w:val="0"/>
+        <w:jc w:val="start"/>
+        <w:rPr>
+          <w:b w:val="false"/>
+          <w:bCs w:val="false"/>
+          <w:i w:val="false"/>
+          <w:i w:val="false"/>
+          <w:iCs w:val="false"/>
+        </w:rPr>
+      </w:pPr>
+      <w:r>
+        <w:rPr>
+          <w:b w:val="false"/>
+          <w:bCs w:val="false"/>
+          <w:i w:val="false"/>
+          <w:iCs w:val="false"/>
+        </w:rPr>
+      </w:r>
+    </w:p>
+    <w:p>
+      <w:pPr>
+        <w:pStyle w:val="Normal"/>
+        <w:bidi w:val="0"/>
+        <w:jc w:val="start"/>
+        <w:rPr>
+          <w:b/>
+          <w:bCs/>
+          <w:i/>
           <w:i/>
           <w:iCs/>
           <w:sz w:val="40"/>
           <w:szCs w:val="40"/>
         </w:rPr>
-        <w:t>:</w:t>
-      </w:r>
-    </w:p>
-    <w:p>
-      <w:pPr>
-        <w:pStyle w:val="Normal"/>
-        <w:bidi w:val="0"/>
-        <w:jc w:val="start"/>
-        <w:rPr>
-          <w:b/>
-          <w:bCs/>
-          <w:i/>
+      </w:pPr>
+      <w:r>
+        <w:rPr>
+          <w:b/>
+          <w:bCs/>
           <w:i/>
           <w:iCs/>
           <w:sz w:val="40"/>
           <w:szCs w:val="40"/>
         </w:rPr>
-      </w:pPr>
-      <w:r>
-        <w:rPr/>
-      </w:r>
-    </w:p>
-    <w:p>
-      <w:pPr>
-        <w:pStyle w:val="Normal"/>
-        <w:bidi w:val="0"/>
-        <w:jc w:val="start"/>
-        <w:rPr>
-          <w:b/>
-          <w:bCs/>
-          <w:i/>
+        <w:t>Soluções Principais do Mercado</w:t>
+      </w:r>
+      <w:r>
+        <w:rPr>
           <w:i/>
           <w:iCs/>
           <w:sz w:val="40"/>
           <w:szCs w:val="40"/>
         </w:rPr>
-      </w:pPr>
-      <w:r>
-        <w:rPr>
-          <w:b w:val="false"/>
-          <w:bCs w:val="false"/>
-          <w:i w:val="false"/>
-          <w:iCs w:val="false"/>
+        <w:t>:</w:t>
+      </w:r>
+    </w:p>
+    <w:p>
+      <w:pPr>
+        <w:pStyle w:val="Normal"/>
+        <w:bidi w:val="0"/>
+        <w:jc w:val="start"/>
+        <w:rPr>
+          <w:b/>
+          <w:bCs/>
+          <w:i/>
+          <w:i/>
+          <w:iCs/>
           <w:sz w:val="40"/>
           <w:szCs w:val="40"/>
         </w:rPr>
+      </w:pPr>
+      <w:r>
+        <w:rPr>
+          <w:b/>
+          <w:bCs/>
+          <w:i/>
+          <w:iCs/>
+          <w:sz w:val="40"/>
+          <w:szCs w:val="40"/>
+        </w:rPr>
+      </w:r>
+    </w:p>
+    <w:p>
+      <w:pPr>
+        <w:pStyle w:val="Normal"/>
+        <w:bidi w:val="0"/>
+        <w:jc w:val="start"/>
+        <w:rPr>
+          <w:b/>
+          <w:bCs/>
+          <w:i/>
+          <w:i/>
+          <w:iCs/>
+          <w:sz w:val="40"/>
+          <w:szCs w:val="40"/>
+        </w:rPr>
+      </w:pPr>
+      <w:r>
+        <w:rPr>
+          <w:b w:val="false"/>
+          <w:bCs w:val="false"/>
+          <w:i w:val="false"/>
+          <w:iCs w:val="false"/>
+          <w:sz w:val="40"/>
+          <w:szCs w:val="40"/>
+        </w:rPr>
         <w:tab/>
       </w:r>
       <w:r>
@@ -9000,6 +9020,1600 @@
           <w:szCs w:val="24"/>
         </w:rPr>
         <w:t>.</w:t>
+      </w:r>
+    </w:p>
+    <w:p>
+      <w:pPr>
+        <w:pStyle w:val="Normal"/>
+        <w:bidi w:val="0"/>
+        <w:jc w:val="start"/>
+        <w:rPr>
+          <w:b/>
+          <w:bCs/>
+          <w:i/>
+          <w:i/>
+          <w:iCs/>
+          <w:sz w:val="40"/>
+          <w:szCs w:val="40"/>
+        </w:rPr>
+      </w:pPr>
+      <w:r>
+        <w:rPr/>
+      </w:r>
+    </w:p>
+    <w:p>
+      <w:pPr>
+        <w:pStyle w:val="Normal"/>
+        <w:bidi w:val="0"/>
+        <w:jc w:val="start"/>
+        <w:rPr>
+          <w:rFonts w:ascii="Liberation Serif" w:hAnsi="Liberation Serif"/>
+          <w:sz w:val="40"/>
+          <w:szCs w:val="40"/>
+        </w:rPr>
+      </w:pPr>
+      <w:r>
+        <w:rPr>
+          <w:rFonts w:cs="Bahnschrift Light SemiCondensed" w:ascii="Liberation Serif" w:hAnsi="Liberation Serif"/>
+          <w:b/>
+          <w:bCs/>
+          <w:i/>
+          <w:iCs/>
+          <w:color w:val="auto"/>
+          <w:sz w:val="40"/>
+          <w:szCs w:val="40"/>
+          <w:lang w:val="pt-BR"/>
+        </w:rPr>
+        <w:t>O que é Asterix?</w:t>
+      </w:r>
+    </w:p>
+    <w:p>
+      <w:pPr>
+        <w:pStyle w:val="Normal"/>
+        <w:bidi w:val="0"/>
+        <w:jc w:val="start"/>
+        <w:rPr>
+          <w:rFonts w:ascii="Liberation Serif" w:hAnsi="Liberation Serif"/>
+          <w:b w:val="false"/>
+          <w:bCs w:val="false"/>
+          <w:i w:val="false"/>
+          <w:i w:val="false"/>
+          <w:iCs w:val="false"/>
+          <w:color w:val="0070C0"/>
+          <w:sz w:val="24"/>
+          <w:szCs w:val="24"/>
+          <w:u w:val="single"/>
+          <w:lang w:val="pt-BR"/>
+        </w:rPr>
+      </w:pPr>
+      <w:r>
+        <w:rPr>
+          <w:rFonts w:ascii="Liberation Serif" w:hAnsi="Liberation Serif"/>
+          <w:b w:val="false"/>
+          <w:bCs w:val="false"/>
+          <w:i w:val="false"/>
+          <w:iCs w:val="false"/>
+          <w:color w:val="0070C0"/>
+          <w:sz w:val="24"/>
+          <w:szCs w:val="24"/>
+          <w:u w:val="single"/>
+          <w:lang w:val="pt-BR"/>
+        </w:rPr>
+      </w:r>
+    </w:p>
+    <w:p>
+      <w:pPr>
+        <w:pStyle w:val="Normal"/>
+        <w:bidi w:val="0"/>
+        <w:jc w:val="start"/>
+        <w:rPr>
+          <w:rFonts w:ascii="Liberation Serif" w:hAnsi="Liberation Serif"/>
+          <w:b w:val="false"/>
+          <w:bCs w:val="false"/>
+          <w:i w:val="false"/>
+          <w:i w:val="false"/>
+          <w:iCs w:val="false"/>
+          <w:color w:val="0070C0"/>
+          <w:sz w:val="24"/>
+          <w:szCs w:val="24"/>
+          <w:u w:val="single"/>
+          <w:lang w:val="pt-BR"/>
+        </w:rPr>
+      </w:pPr>
+      <w:r>
+        <w:rPr>
+          <w:rFonts w:ascii="Liberation Serif" w:hAnsi="Liberation Serif"/>
+          <w:b w:val="false"/>
+          <w:bCs w:val="false"/>
+          <w:i w:val="false"/>
+          <w:iCs w:val="false"/>
+          <w:color w:val="0070C0"/>
+          <w:sz w:val="24"/>
+          <w:szCs w:val="24"/>
+          <w:u w:val="single"/>
+          <w:lang w:val="pt-BR"/>
+        </w:rPr>
+      </w:r>
+    </w:p>
+    <w:p>
+      <w:pPr>
+        <w:pStyle w:val="Normal"/>
+        <w:bidi w:val="0"/>
+        <w:jc w:val="start"/>
+        <w:rPr>
+          <w:rFonts w:ascii="Liberation Serif" w:hAnsi="Liberation Serif"/>
+          <w:sz w:val="24"/>
+          <w:szCs w:val="24"/>
+        </w:rPr>
+      </w:pPr>
+      <w:r>
+        <w:rPr>
+          <w:rFonts w:ascii="Liberation Serif" w:hAnsi="Liberation Serif"/>
+          <w:b w:val="false"/>
+          <w:bCs w:val="false"/>
+          <w:i w:val="false"/>
+          <w:iCs w:val="false"/>
+          <w:color w:val="auto"/>
+          <w:sz w:val="24"/>
+          <w:szCs w:val="24"/>
+          <w:u w:val="none"/>
+          <w:lang w:val="pt-BR"/>
+        </w:rPr>
+        <w:tab/>
+        <w:t xml:space="preserve">Asterix é um software open-source desenvolvido para gerenciar sistemas de telefonia, e criado principal para oferecer soluções em </w:t>
+      </w:r>
+      <w:r>
+        <w:rPr>
+          <w:rFonts w:ascii="Liberation Serif" w:hAnsi="Liberation Serif"/>
+          <w:b/>
+          <w:bCs/>
+          <w:i w:val="false"/>
+          <w:iCs w:val="false"/>
+          <w:color w:val="auto"/>
+          <w:sz w:val="24"/>
+          <w:szCs w:val="24"/>
+          <w:u w:val="none"/>
+          <w:lang w:val="pt-BR"/>
+        </w:rPr>
+        <w:t>telefonia VoIP</w:t>
+      </w:r>
+      <w:r>
+        <w:rPr>
+          <w:rFonts w:ascii="Liberation Serif" w:hAnsi="Liberation Serif"/>
+          <w:b w:val="false"/>
+          <w:bCs w:val="false"/>
+          <w:i w:val="false"/>
+          <w:iCs w:val="false"/>
+          <w:color w:val="auto"/>
+          <w:sz w:val="24"/>
+          <w:szCs w:val="24"/>
+          <w:u w:val="none"/>
+          <w:lang w:val="pt-BR"/>
+        </w:rPr>
+        <w:t>, que são chamadas de voz pela internet.</w:t>
+      </w:r>
+    </w:p>
+    <w:p>
+      <w:pPr>
+        <w:pStyle w:val="Normal"/>
+        <w:bidi w:val="0"/>
+        <w:jc w:val="start"/>
+        <w:rPr>
+          <w:rFonts w:ascii="Liberation Serif" w:hAnsi="Liberation Serif"/>
+          <w:sz w:val="24"/>
+          <w:szCs w:val="24"/>
+        </w:rPr>
+      </w:pPr>
+      <w:r>
+        <w:rPr>
+          <w:rFonts w:ascii="Liberation Serif" w:hAnsi="Liberation Serif"/>
+          <w:b w:val="false"/>
+          <w:bCs w:val="false"/>
+          <w:i w:val="false"/>
+          <w:iCs w:val="false"/>
+          <w:color w:val="auto"/>
+          <w:sz w:val="24"/>
+          <w:szCs w:val="24"/>
+          <w:u w:val="none"/>
+          <w:lang w:val="pt-BR"/>
+        </w:rPr>
+        <w:tab/>
+        <w:t xml:space="preserve">Criado por </w:t>
+      </w:r>
+      <w:r>
+        <w:rPr>
+          <w:rFonts w:ascii="Liberation Serif" w:hAnsi="Liberation Serif"/>
+          <w:b/>
+          <w:bCs/>
+          <w:i w:val="false"/>
+          <w:iCs w:val="false"/>
+          <w:color w:val="auto"/>
+          <w:sz w:val="24"/>
+          <w:szCs w:val="24"/>
+          <w:u w:val="none"/>
+          <w:lang w:val="pt-BR"/>
+        </w:rPr>
+        <w:t>Mark Spencer</w:t>
+      </w:r>
+      <w:r>
+        <w:rPr>
+          <w:rFonts w:ascii="Liberation Serif" w:hAnsi="Liberation Serif"/>
+          <w:b w:val="false"/>
+          <w:bCs w:val="false"/>
+          <w:i w:val="false"/>
+          <w:iCs w:val="false"/>
+          <w:color w:val="auto"/>
+          <w:sz w:val="24"/>
+          <w:szCs w:val="24"/>
+          <w:u w:val="none"/>
+          <w:lang w:val="pt-BR"/>
+        </w:rPr>
+        <w:t xml:space="preserve"> em 1999, acabou se tornando um dos sistemas de telefonia mais utilizados no mundo, funcionando hoje na maioria dos sistemas operacionais.</w:t>
+      </w:r>
+    </w:p>
+    <w:p>
+      <w:pPr>
+        <w:pStyle w:val="Normal"/>
+        <w:bidi w:val="0"/>
+        <w:jc w:val="start"/>
+        <w:rPr>
+          <w:rFonts w:ascii="Liberation Serif" w:hAnsi="Liberation Serif"/>
+          <w:b w:val="false"/>
+          <w:bCs w:val="false"/>
+          <w:i w:val="false"/>
+          <w:i w:val="false"/>
+          <w:iCs w:val="false"/>
+          <w:color w:val="auto"/>
+          <w:sz w:val="24"/>
+          <w:szCs w:val="24"/>
+          <w:u w:val="none"/>
+          <w:lang w:val="pt-BR"/>
+        </w:rPr>
+      </w:pPr>
+      <w:r>
+        <w:rPr>
+          <w:rFonts w:ascii="Liberation Serif" w:hAnsi="Liberation Serif"/>
+          <w:b w:val="false"/>
+          <w:bCs w:val="false"/>
+          <w:i w:val="false"/>
+          <w:iCs w:val="false"/>
+          <w:color w:val="auto"/>
+          <w:sz w:val="24"/>
+          <w:szCs w:val="24"/>
+          <w:u w:val="none"/>
+          <w:lang w:val="pt-BR"/>
+        </w:rPr>
+      </w:r>
+    </w:p>
+    <w:p>
+      <w:pPr>
+        <w:pStyle w:val="Normal"/>
+        <w:bidi w:val="0"/>
+        <w:jc w:val="start"/>
+        <w:rPr>
+          <w:rFonts w:ascii="Liberation Serif" w:hAnsi="Liberation Serif"/>
+          <w:sz w:val="24"/>
+          <w:szCs w:val="24"/>
+        </w:rPr>
+      </w:pPr>
+      <w:r>
+        <w:rPr>
+          <w:rFonts w:cs="Bahnschrift Light SemiCondensed" w:ascii="Liberation Serif" w:hAnsi="Liberation Serif"/>
+          <w:b/>
+          <w:bCs/>
+          <w:i/>
+          <w:iCs/>
+          <w:color w:val="auto"/>
+          <w:sz w:val="36"/>
+          <w:szCs w:val="36"/>
+          <w:lang w:val="pt-BR"/>
+        </w:rPr>
+        <w:t>O que o Asterix faz?</w:t>
+      </w:r>
+      <w:r>
+        <w:rPr>
+          <w:rFonts w:cs="Bahnschrift Light SemiCondensed" w:ascii="Liberation Serif" w:hAnsi="Liberation Serif"/>
+          <w:b/>
+          <w:bCs/>
+          <w:i/>
+          <w:iCs/>
+          <w:color w:val="auto"/>
+          <w:sz w:val="24"/>
+          <w:szCs w:val="24"/>
+          <w:lang w:val="pt-BR"/>
+        </w:rPr>
+        <w:br/>
+      </w:r>
+    </w:p>
+    <w:p>
+      <w:pPr>
+        <w:pStyle w:val="Normal"/>
+        <w:bidi w:val="0"/>
+        <w:jc w:val="start"/>
+        <w:rPr>
+          <w:rFonts w:ascii="Liberation Serif" w:hAnsi="Liberation Serif"/>
+          <w:sz w:val="24"/>
+          <w:szCs w:val="24"/>
+        </w:rPr>
+      </w:pPr>
+      <w:r>
+        <w:rPr>
+          <w:rFonts w:cs="Bahnschrift Light SemiCondensed" w:ascii="Liberation Serif" w:hAnsi="Liberation Serif"/>
+          <w:b w:val="false"/>
+          <w:bCs w:val="false"/>
+          <w:i w:val="false"/>
+          <w:iCs w:val="false"/>
+          <w:color w:val="auto"/>
+          <w:sz w:val="24"/>
+          <w:szCs w:val="24"/>
+          <w:u w:val="none"/>
+          <w:lang w:val="pt-BR"/>
+        </w:rPr>
+        <w:tab/>
+        <w:t xml:space="preserve">O software permite que você realize </w:t>
+      </w:r>
+      <w:r>
+        <w:rPr>
+          <w:rFonts w:cs="Bahnschrift Light SemiCondensed" w:ascii="Liberation Serif" w:hAnsi="Liberation Serif"/>
+          <w:b/>
+          <w:bCs/>
+          <w:i w:val="false"/>
+          <w:iCs w:val="false"/>
+          <w:color w:val="auto"/>
+          <w:sz w:val="24"/>
+          <w:szCs w:val="24"/>
+          <w:u w:val="none"/>
+          <w:lang w:val="pt-BR"/>
+        </w:rPr>
+        <w:t xml:space="preserve">ligações telefônicas </w:t>
+      </w:r>
+      <w:r>
+        <w:rPr>
+          <w:rFonts w:cs="Bahnschrift Light SemiCondensed" w:ascii="Liberation Serif" w:hAnsi="Liberation Serif"/>
+          <w:b w:val="false"/>
+          <w:bCs w:val="false"/>
+          <w:i w:val="false"/>
+          <w:iCs w:val="false"/>
+          <w:color w:val="auto"/>
+          <w:sz w:val="24"/>
+          <w:szCs w:val="24"/>
+          <w:u w:val="none"/>
+          <w:lang w:val="pt-BR"/>
+        </w:rPr>
+        <w:t>utilizando a internet, possibilitando um menor custo, pois não será necessário contratar serviços de linhas telefônicas tradicionais, que acabam sendo até mesmo menos flexíveis.</w:t>
+      </w:r>
+    </w:p>
+    <w:p>
+      <w:pPr>
+        <w:pStyle w:val="Normal"/>
+        <w:bidi w:val="0"/>
+        <w:jc w:val="start"/>
+        <w:rPr>
+          <w:rFonts w:ascii="Liberation Serif" w:hAnsi="Liberation Serif"/>
+          <w:b w:val="false"/>
+          <w:bCs w:val="false"/>
+          <w:i w:val="false"/>
+          <w:i w:val="false"/>
+          <w:iCs w:val="false"/>
+          <w:color w:val="auto"/>
+          <w:sz w:val="24"/>
+          <w:szCs w:val="24"/>
+          <w:u w:val="none"/>
+          <w:lang w:val="pt-BR"/>
+        </w:rPr>
+      </w:pPr>
+      <w:r>
+        <w:rPr>
+          <w:rFonts w:ascii="Liberation Serif" w:hAnsi="Liberation Serif"/>
+          <w:b w:val="false"/>
+          <w:bCs w:val="false"/>
+          <w:i w:val="false"/>
+          <w:iCs w:val="false"/>
+          <w:color w:val="auto"/>
+          <w:sz w:val="24"/>
+          <w:szCs w:val="24"/>
+          <w:u w:val="none"/>
+          <w:lang w:val="pt-BR"/>
+        </w:rPr>
+      </w:r>
+    </w:p>
+    <w:p>
+      <w:pPr>
+        <w:pStyle w:val="Normal"/>
+        <w:bidi w:val="0"/>
+        <w:jc w:val="start"/>
+        <w:rPr>
+          <w:rFonts w:ascii="Liberation Serif" w:hAnsi="Liberation Serif"/>
+          <w:i/>
+          <w:i/>
+          <w:iCs/>
+          <w:sz w:val="36"/>
+          <w:szCs w:val="36"/>
+        </w:rPr>
+      </w:pPr>
+      <w:r>
+        <w:rPr>
+          <w:rFonts w:cs="Bahnschrift Light SemiCondensed" w:ascii="Liberation Serif" w:hAnsi="Liberation Serif"/>
+          <w:b/>
+          <w:bCs/>
+          <w:i/>
+          <w:iCs/>
+          <w:color w:val="auto"/>
+          <w:sz w:val="36"/>
+          <w:szCs w:val="36"/>
+          <w:u w:val="none"/>
+          <w:lang w:val="pt-BR"/>
+        </w:rPr>
+        <w:t>Onde é usado?</w:t>
+      </w:r>
+    </w:p>
+    <w:p>
+      <w:pPr>
+        <w:pStyle w:val="Normal"/>
+        <w:bidi w:val="0"/>
+        <w:jc w:val="start"/>
+        <w:rPr>
+          <w:rFonts w:ascii="Liberation Serif" w:hAnsi="Liberation Serif" w:cs="Bahnschrift Light SemiCondensed"/>
+          <w:b/>
+          <w:bCs/>
+          <w:i w:val="false"/>
+          <w:i w:val="false"/>
+          <w:iCs w:val="false"/>
+          <w:color w:val="auto"/>
+          <w:sz w:val="24"/>
+          <w:szCs w:val="24"/>
+          <w:lang w:val="pt-BR"/>
+        </w:rPr>
+      </w:pPr>
+      <w:r>
+        <w:rPr>
+          <w:rFonts w:cs="Bahnschrift Light SemiCondensed" w:ascii="Liberation Serif" w:hAnsi="Liberation Serif"/>
+          <w:b/>
+          <w:bCs/>
+          <w:i w:val="false"/>
+          <w:iCs w:val="false"/>
+          <w:color w:val="auto"/>
+          <w:sz w:val="24"/>
+          <w:szCs w:val="24"/>
+          <w:lang w:val="pt-BR"/>
+        </w:rPr>
+      </w:r>
+    </w:p>
+    <w:p>
+      <w:pPr>
+        <w:pStyle w:val="Normal"/>
+        <w:numPr>
+          <w:ilvl w:val="0"/>
+          <w:numId w:val="3"/>
+        </w:numPr>
+        <w:bidi w:val="0"/>
+        <w:jc w:val="start"/>
+        <w:rPr>
+          <w:rFonts w:ascii="Liberation Serif" w:hAnsi="Liberation Serif"/>
+          <w:sz w:val="24"/>
+          <w:szCs w:val="24"/>
+        </w:rPr>
+      </w:pPr>
+      <w:r>
+        <w:rPr>
+          <w:rFonts w:cs="Bahnschrift Light SemiCondensed" w:ascii="Liberation Serif" w:hAnsi="Liberation Serif"/>
+          <w:b/>
+          <w:bCs/>
+          <w:i w:val="false"/>
+          <w:iCs w:val="false"/>
+          <w:color w:val="auto"/>
+          <w:sz w:val="24"/>
+          <w:szCs w:val="24"/>
+          <w:u w:val="none"/>
+          <w:lang w:val="pt-BR"/>
+        </w:rPr>
+        <w:t xml:space="preserve">Central telefônica – PBX ( Private Branch Exchange ): </w:t>
+      </w:r>
+      <w:r>
+        <w:rPr>
+          <w:rFonts w:cs="Bahnschrift Light SemiCondensed" w:ascii="Liberation Serif" w:hAnsi="Liberation Serif"/>
+          <w:b w:val="false"/>
+          <w:bCs w:val="false"/>
+          <w:i w:val="false"/>
+          <w:iCs w:val="false"/>
+          <w:color w:val="auto"/>
+          <w:sz w:val="24"/>
+          <w:szCs w:val="24"/>
+          <w:u w:val="none"/>
+          <w:lang w:val="pt-BR"/>
+        </w:rPr>
+        <w:t xml:space="preserve">Amplamente utilizado como uma central de atendimento </w:t>
+      </w:r>
+      <w:r>
+        <w:rPr>
+          <w:rFonts w:cs="Bahnschrift Light SemiCondensed" w:ascii="Liberation Serif" w:hAnsi="Liberation Serif"/>
+          <w:b/>
+          <w:bCs/>
+          <w:i w:val="false"/>
+          <w:iCs w:val="false"/>
+          <w:color w:val="auto"/>
+          <w:sz w:val="24"/>
+          <w:szCs w:val="24"/>
+          <w:u w:val="none"/>
+          <w:lang w:val="pt-BR"/>
+        </w:rPr>
+        <w:t>PBX</w:t>
+      </w:r>
+      <w:r>
+        <w:rPr>
+          <w:rFonts w:cs="Bahnschrift Light SemiCondensed" w:ascii="Liberation Serif" w:hAnsi="Liberation Serif"/>
+          <w:b w:val="false"/>
+          <w:bCs w:val="false"/>
+          <w:i w:val="false"/>
+          <w:iCs w:val="false"/>
+          <w:color w:val="auto"/>
+          <w:sz w:val="24"/>
+          <w:szCs w:val="24"/>
+          <w:u w:val="none"/>
+          <w:lang w:val="pt-BR"/>
+        </w:rPr>
+        <w:t xml:space="preserve"> organizando chamadas dentro de uma empresa.</w:t>
+      </w:r>
+    </w:p>
+    <w:p>
+      <w:pPr>
+        <w:pStyle w:val="Normal"/>
+        <w:numPr>
+          <w:ilvl w:val="0"/>
+          <w:numId w:val="0"/>
+        </w:numPr>
+        <w:bidi w:val="0"/>
+        <w:ind w:hanging="0" w:start="720"/>
+        <w:jc w:val="start"/>
+        <w:rPr>
+          <w:rFonts w:ascii="Liberation Serif" w:hAnsi="Liberation Serif"/>
+          <w:b w:val="false"/>
+          <w:bCs w:val="false"/>
+          <w:i w:val="false"/>
+          <w:i w:val="false"/>
+          <w:iCs w:val="false"/>
+          <w:color w:val="auto"/>
+          <w:sz w:val="24"/>
+          <w:szCs w:val="24"/>
+          <w:u w:val="none"/>
+          <w:lang w:val="pt-BR"/>
+        </w:rPr>
+      </w:pPr>
+      <w:r>
+        <w:rPr>
+          <w:rFonts w:ascii="Liberation Serif" w:hAnsi="Liberation Serif"/>
+          <w:b w:val="false"/>
+          <w:bCs w:val="false"/>
+          <w:i w:val="false"/>
+          <w:iCs w:val="false"/>
+          <w:color w:val="auto"/>
+          <w:sz w:val="24"/>
+          <w:szCs w:val="24"/>
+          <w:u w:val="none"/>
+          <w:lang w:val="pt-BR"/>
+        </w:rPr>
+      </w:r>
+    </w:p>
+    <w:p>
+      <w:pPr>
+        <w:pStyle w:val="Normal"/>
+        <w:numPr>
+          <w:ilvl w:val="0"/>
+          <w:numId w:val="3"/>
+        </w:numPr>
+        <w:bidi w:val="0"/>
+        <w:jc w:val="start"/>
+        <w:rPr>
+          <w:rFonts w:ascii="Liberation Serif" w:hAnsi="Liberation Serif"/>
+          <w:sz w:val="24"/>
+          <w:szCs w:val="24"/>
+        </w:rPr>
+      </w:pPr>
+      <w:r>
+        <w:rPr>
+          <w:rFonts w:cs="Bahnschrift Light SemiCondensed" w:ascii="Liberation Serif" w:hAnsi="Liberation Serif"/>
+          <w:b/>
+          <w:bCs/>
+          <w:i w:val="false"/>
+          <w:iCs w:val="false"/>
+          <w:color w:val="auto"/>
+          <w:sz w:val="24"/>
+          <w:szCs w:val="24"/>
+          <w:u w:val="none"/>
+          <w:lang w:val="pt-BR"/>
+        </w:rPr>
+        <w:t xml:space="preserve">Atendimento automatizado: </w:t>
+      </w:r>
+      <w:r>
+        <w:rPr>
+          <w:rFonts w:cs="Bahnschrift Light SemiCondensed" w:ascii="Liberation Serif" w:hAnsi="Liberation Serif"/>
+          <w:b w:val="false"/>
+          <w:bCs w:val="false"/>
+          <w:i w:val="false"/>
+          <w:iCs w:val="false"/>
+          <w:color w:val="auto"/>
+          <w:sz w:val="24"/>
+          <w:szCs w:val="24"/>
+          <w:u w:val="none"/>
+          <w:lang w:val="pt-BR"/>
+        </w:rPr>
+        <w:t xml:space="preserve">O Asterix pode ser configurado para retornar respostas automáticas para o chamador. Essas respostas podem ser pré progamadas e até mesmo desenvolvidas apartir de uma </w:t>
+      </w:r>
+      <w:r>
+        <w:rPr>
+          <w:rFonts w:cs="Bahnschrift Light SemiCondensed" w:ascii="Liberation Serif" w:hAnsi="Liberation Serif"/>
+          <w:b/>
+          <w:bCs/>
+          <w:i w:val="false"/>
+          <w:iCs w:val="false"/>
+          <w:color w:val="auto"/>
+          <w:sz w:val="24"/>
+          <w:szCs w:val="24"/>
+          <w:u w:val="none"/>
+          <w:lang w:val="pt-BR"/>
+        </w:rPr>
+        <w:t>IA ( Inteligência Articial )</w:t>
+      </w:r>
+      <w:r>
+        <w:rPr>
+          <w:rFonts w:cs="Bahnschrift Light SemiCondensed" w:ascii="Liberation Serif" w:hAnsi="Liberation Serif"/>
+          <w:b w:val="false"/>
+          <w:bCs w:val="false"/>
+          <w:i w:val="false"/>
+          <w:iCs w:val="false"/>
+          <w:color w:val="auto"/>
+          <w:sz w:val="24"/>
+          <w:szCs w:val="24"/>
+          <w:u w:val="none"/>
+          <w:lang w:val="pt-BR"/>
+        </w:rPr>
+        <w:t>. É possível também configurá-lo para fazer redirecionamento de chamadas para outros dispositivos telefônicos.</w:t>
+      </w:r>
+    </w:p>
+    <w:p>
+      <w:pPr>
+        <w:pStyle w:val="Normal"/>
+        <w:numPr>
+          <w:ilvl w:val="0"/>
+          <w:numId w:val="0"/>
+        </w:numPr>
+        <w:bidi w:val="0"/>
+        <w:ind w:hanging="0" w:start="720"/>
+        <w:jc w:val="start"/>
+        <w:rPr>
+          <w:rFonts w:ascii="Liberation Serif" w:hAnsi="Liberation Serif"/>
+          <w:b w:val="false"/>
+          <w:bCs w:val="false"/>
+          <w:i w:val="false"/>
+          <w:i w:val="false"/>
+          <w:iCs w:val="false"/>
+          <w:color w:val="auto"/>
+          <w:sz w:val="24"/>
+          <w:szCs w:val="24"/>
+          <w:u w:val="none"/>
+          <w:lang w:val="pt-BR"/>
+        </w:rPr>
+      </w:pPr>
+      <w:r>
+        <w:rPr>
+          <w:rFonts w:ascii="Liberation Serif" w:hAnsi="Liberation Serif"/>
+          <w:b w:val="false"/>
+          <w:bCs w:val="false"/>
+          <w:i w:val="false"/>
+          <w:iCs w:val="false"/>
+          <w:color w:val="auto"/>
+          <w:sz w:val="24"/>
+          <w:szCs w:val="24"/>
+          <w:u w:val="none"/>
+          <w:lang w:val="pt-BR"/>
+        </w:rPr>
+      </w:r>
+    </w:p>
+    <w:p>
+      <w:pPr>
+        <w:pStyle w:val="Normal"/>
+        <w:numPr>
+          <w:ilvl w:val="0"/>
+          <w:numId w:val="3"/>
+        </w:numPr>
+        <w:bidi w:val="0"/>
+        <w:jc w:val="start"/>
+        <w:rPr>
+          <w:rFonts w:ascii="Liberation Serif" w:hAnsi="Liberation Serif"/>
+          <w:sz w:val="24"/>
+          <w:szCs w:val="24"/>
+        </w:rPr>
+      </w:pPr>
+      <w:r>
+        <w:rPr>
+          <w:rFonts w:cs="Bahnschrift Light SemiCondensed" w:ascii="Liberation Serif" w:hAnsi="Liberation Serif"/>
+          <w:b/>
+          <w:bCs/>
+          <w:i w:val="false"/>
+          <w:iCs w:val="false"/>
+          <w:color w:val="auto"/>
+          <w:sz w:val="24"/>
+          <w:szCs w:val="24"/>
+          <w:u w:val="none"/>
+          <w:lang w:val="pt-BR"/>
+        </w:rPr>
+        <w:t xml:space="preserve">Integração com sistemas: </w:t>
+      </w:r>
+      <w:r>
+        <w:rPr>
+          <w:rFonts w:cs="Bahnschrift Light SemiCondensed" w:ascii="Liberation Serif" w:hAnsi="Liberation Serif"/>
+          <w:b w:val="false"/>
+          <w:bCs w:val="false"/>
+          <w:i w:val="false"/>
+          <w:iCs w:val="false"/>
+          <w:color w:val="auto"/>
+          <w:sz w:val="24"/>
+          <w:szCs w:val="24"/>
+          <w:u w:val="none"/>
+          <w:lang w:val="pt-BR"/>
+        </w:rPr>
+        <w:t xml:space="preserve">O Asterix pode ser integrado com outros sistemas, como </w:t>
+      </w:r>
+      <w:r>
+        <w:rPr>
+          <w:rFonts w:cs="Bahnschrift Light SemiCondensed" w:ascii="Liberation Serif" w:hAnsi="Liberation Serif"/>
+          <w:b/>
+          <w:bCs/>
+          <w:i w:val="false"/>
+          <w:iCs w:val="false"/>
+          <w:color w:val="auto"/>
+          <w:sz w:val="24"/>
+          <w:szCs w:val="24"/>
+          <w:u w:val="none"/>
+          <w:lang w:val="pt-BR"/>
+        </w:rPr>
+        <w:t xml:space="preserve">CRMs ( Customer Relationship Managements ) </w:t>
+      </w:r>
+      <w:r>
+        <w:rPr>
+          <w:rFonts w:cs="Bahnschrift Light SemiCondensed" w:ascii="Liberation Serif" w:hAnsi="Liberation Serif"/>
+          <w:b w:val="false"/>
+          <w:bCs w:val="false"/>
+          <w:i w:val="false"/>
+          <w:iCs w:val="false"/>
+          <w:color w:val="auto"/>
+          <w:sz w:val="24"/>
+          <w:szCs w:val="24"/>
+          <w:u w:val="none"/>
+          <w:lang w:val="pt-BR"/>
+        </w:rPr>
+        <w:t>que são sistemas de generanciamento de clientes, fornancendo assim mais funcionalidaes e automação de processos.</w:t>
+      </w:r>
+    </w:p>
+    <w:p>
+      <w:pPr>
+        <w:pStyle w:val="Normal"/>
+        <w:numPr>
+          <w:ilvl w:val="0"/>
+          <w:numId w:val="0"/>
+        </w:numPr>
+        <w:bidi w:val="0"/>
+        <w:ind w:hanging="0" w:start="720"/>
+        <w:jc w:val="start"/>
+        <w:rPr>
+          <w:rFonts w:ascii="Liberation Serif" w:hAnsi="Liberation Serif"/>
+          <w:b w:val="false"/>
+          <w:bCs w:val="false"/>
+          <w:i w:val="false"/>
+          <w:i w:val="false"/>
+          <w:iCs w:val="false"/>
+          <w:color w:val="auto"/>
+          <w:sz w:val="24"/>
+          <w:szCs w:val="24"/>
+          <w:u w:val="none"/>
+          <w:lang w:val="pt-BR"/>
+        </w:rPr>
+      </w:pPr>
+      <w:r>
+        <w:rPr>
+          <w:rFonts w:ascii="Liberation Serif" w:hAnsi="Liberation Serif"/>
+          <w:b w:val="false"/>
+          <w:bCs w:val="false"/>
+          <w:i w:val="false"/>
+          <w:iCs w:val="false"/>
+          <w:color w:val="auto"/>
+          <w:sz w:val="24"/>
+          <w:szCs w:val="24"/>
+          <w:u w:val="none"/>
+          <w:lang w:val="pt-BR"/>
+        </w:rPr>
+      </w:r>
+    </w:p>
+    <w:p>
+      <w:pPr>
+        <w:pStyle w:val="Normal"/>
+        <w:numPr>
+          <w:ilvl w:val="0"/>
+          <w:numId w:val="3"/>
+        </w:numPr>
+        <w:bidi w:val="0"/>
+        <w:jc w:val="start"/>
+        <w:rPr>
+          <w:rFonts w:ascii="Liberation Serif" w:hAnsi="Liberation Serif"/>
+          <w:sz w:val="24"/>
+          <w:szCs w:val="24"/>
+        </w:rPr>
+      </w:pPr>
+      <w:r>
+        <w:rPr>
+          <w:rFonts w:cs="Bahnschrift Light SemiCondensed" w:ascii="Liberation Serif" w:hAnsi="Liberation Serif"/>
+          <w:b/>
+          <w:bCs/>
+          <w:i w:val="false"/>
+          <w:iCs w:val="false"/>
+          <w:color w:val="auto"/>
+          <w:sz w:val="24"/>
+          <w:szCs w:val="24"/>
+          <w:u w:val="none"/>
+          <w:lang w:val="pt-BR"/>
+        </w:rPr>
+        <w:t xml:space="preserve">Gravação de chamadas: </w:t>
+      </w:r>
+      <w:r>
+        <w:rPr>
+          <w:rFonts w:cs="Bahnschrift Light SemiCondensed" w:ascii="Liberation Serif" w:hAnsi="Liberation Serif"/>
+          <w:b w:val="false"/>
+          <w:bCs w:val="false"/>
+          <w:i w:val="false"/>
+          <w:iCs w:val="false"/>
+          <w:color w:val="auto"/>
+          <w:sz w:val="24"/>
+          <w:szCs w:val="24"/>
+          <w:u w:val="none"/>
+          <w:lang w:val="pt-BR"/>
+        </w:rPr>
+        <w:t>O Asterix pode gravar as ligações feitas, o que é útil para empresas que desejam manter um histórico das conversas.</w:t>
+      </w:r>
+    </w:p>
+    <w:p>
+      <w:pPr>
+        <w:pStyle w:val="Normal"/>
+        <w:bidi w:val="0"/>
+        <w:jc w:val="start"/>
+        <w:rPr>
+          <w:rFonts w:ascii="Liberation Serif" w:hAnsi="Liberation Serif" w:cs="Bahnschrift Light SemiCondensed"/>
+          <w:b/>
+          <w:bCs/>
+          <w:i w:val="false"/>
+          <w:i w:val="false"/>
+          <w:iCs w:val="false"/>
+          <w:color w:val="auto"/>
+          <w:sz w:val="24"/>
+          <w:szCs w:val="24"/>
+          <w:lang w:val="pt-BR"/>
+        </w:rPr>
+      </w:pPr>
+      <w:r>
+        <w:rPr>
+          <w:rFonts w:cs="Bahnschrift Light SemiCondensed" w:ascii="Liberation Serif" w:hAnsi="Liberation Serif"/>
+          <w:b/>
+          <w:bCs/>
+          <w:i w:val="false"/>
+          <w:iCs w:val="false"/>
+          <w:color w:val="auto"/>
+          <w:sz w:val="24"/>
+          <w:szCs w:val="24"/>
+          <w:lang w:val="pt-BR"/>
+        </w:rPr>
+      </w:r>
+    </w:p>
+    <w:p>
+      <w:pPr>
+        <w:pStyle w:val="Normal"/>
+        <w:bidi w:val="0"/>
+        <w:jc w:val="start"/>
+        <w:rPr>
+          <w:rFonts w:ascii="Liberation Serif" w:hAnsi="Liberation Serif" w:cs="Bahnschrift Light SemiCondensed"/>
+          <w:b/>
+          <w:bCs/>
+          <w:i w:val="false"/>
+          <w:i w:val="false"/>
+          <w:iCs w:val="false"/>
+          <w:color w:val="auto"/>
+          <w:sz w:val="36"/>
+          <w:szCs w:val="36"/>
+          <w:lang w:val="pt-BR"/>
+        </w:rPr>
+      </w:pPr>
+      <w:r>
+        <w:rPr>
+          <w:rFonts w:cs="Bahnschrift Light SemiCondensed" w:ascii="Liberation Serif" w:hAnsi="Liberation Serif"/>
+          <w:b/>
+          <w:bCs/>
+          <w:i w:val="false"/>
+          <w:iCs w:val="false"/>
+          <w:color w:val="auto"/>
+          <w:sz w:val="36"/>
+          <w:szCs w:val="36"/>
+          <w:lang w:val="pt-BR"/>
+        </w:rPr>
+      </w:r>
+    </w:p>
+    <w:p>
+      <w:pPr>
+        <w:pStyle w:val="Normal"/>
+        <w:bidi w:val="0"/>
+        <w:jc w:val="start"/>
+        <w:rPr>
+          <w:rFonts w:ascii="Liberation Serif" w:hAnsi="Liberation Serif"/>
+          <w:i/>
+          <w:i/>
+          <w:iCs/>
+          <w:sz w:val="36"/>
+          <w:szCs w:val="36"/>
+        </w:rPr>
+      </w:pPr>
+      <w:r>
+        <w:rPr>
+          <w:rFonts w:cs="Bahnschrift Light SemiCondensed" w:ascii="Liberation Serif" w:hAnsi="Liberation Serif"/>
+          <w:b/>
+          <w:bCs/>
+          <w:i/>
+          <w:iCs/>
+          <w:color w:val="auto"/>
+          <w:sz w:val="36"/>
+          <w:szCs w:val="36"/>
+          <w:u w:val="none"/>
+          <w:lang w:val="pt-BR"/>
+        </w:rPr>
+        <w:t>Porque usar Asterix?</w:t>
+      </w:r>
+    </w:p>
+    <w:p>
+      <w:pPr>
+        <w:pStyle w:val="Normal"/>
+        <w:bidi w:val="0"/>
+        <w:jc w:val="start"/>
+        <w:rPr>
+          <w:rFonts w:cs="Bahnschrift Light SemiCondensed"/>
+          <w:b/>
+          <w:bCs/>
+          <w:i w:val="false"/>
+          <w:i w:val="false"/>
+          <w:iCs w:val="false"/>
+          <w:color w:val="auto"/>
+          <w:u w:val="none"/>
+          <w:lang w:val="pt-BR"/>
+        </w:rPr>
+      </w:pPr>
+      <w:r>
+        <w:rPr>
+          <w:rFonts w:ascii="Liberation Serif" w:hAnsi="Liberation Serif"/>
+          <w:sz w:val="36"/>
+          <w:szCs w:val="36"/>
+        </w:rPr>
+      </w:r>
+    </w:p>
+    <w:p>
+      <w:pPr>
+        <w:pStyle w:val="Normal"/>
+        <w:bidi w:val="0"/>
+        <w:jc w:val="start"/>
+        <w:rPr>
+          <w:rFonts w:ascii="Liberation Serif" w:hAnsi="Liberation Serif"/>
+          <w:sz w:val="24"/>
+          <w:szCs w:val="24"/>
+        </w:rPr>
+      </w:pPr>
+      <w:r>
+        <w:rPr>
+          <w:rFonts w:cs="Bahnschrift Light SemiCondensed" w:ascii="Liberation Serif" w:hAnsi="Liberation Serif"/>
+          <w:b/>
+          <w:bCs/>
+          <w:i w:val="false"/>
+          <w:iCs w:val="false"/>
+          <w:color w:val="auto"/>
+          <w:sz w:val="24"/>
+          <w:szCs w:val="24"/>
+          <w:u w:val="none"/>
+          <w:lang w:val="pt-BR"/>
+        </w:rPr>
+        <w:t xml:space="preserve">1. Flexibilidade: </w:t>
+      </w:r>
+      <w:r>
+        <w:rPr>
+          <w:rFonts w:cs="Bahnschrift Light SemiCondensed" w:ascii="Liberation Serif" w:hAnsi="Liberation Serif"/>
+          <w:b w:val="false"/>
+          <w:bCs w:val="false"/>
+          <w:i w:val="false"/>
+          <w:iCs w:val="false"/>
+          <w:color w:val="auto"/>
+          <w:sz w:val="24"/>
+          <w:szCs w:val="24"/>
+          <w:u w:val="none"/>
+          <w:lang w:val="pt-BR"/>
+        </w:rPr>
+        <w:t>O Asterix é extramemente configurável podendo atender muitas das necessidades de uma empresa.</w:t>
+      </w:r>
+    </w:p>
+    <w:p>
+      <w:pPr>
+        <w:pStyle w:val="Normal"/>
+        <w:bidi w:val="0"/>
+        <w:jc w:val="start"/>
+        <w:rPr>
+          <w:rFonts w:ascii="Liberation Serif" w:hAnsi="Liberation Serif" w:cs="Bahnschrift Light SemiCondensed"/>
+          <w:b/>
+          <w:bCs/>
+          <w:i w:val="false"/>
+          <w:i w:val="false"/>
+          <w:iCs w:val="false"/>
+          <w:color w:val="auto"/>
+          <w:sz w:val="24"/>
+          <w:szCs w:val="24"/>
+          <w:lang w:val="pt-BR"/>
+        </w:rPr>
+      </w:pPr>
+      <w:r>
+        <w:rPr>
+          <w:rFonts w:cs="Bahnschrift Light SemiCondensed" w:ascii="Liberation Serif" w:hAnsi="Liberation Serif"/>
+          <w:b/>
+          <w:bCs/>
+          <w:i w:val="false"/>
+          <w:iCs w:val="false"/>
+          <w:color w:val="auto"/>
+          <w:sz w:val="24"/>
+          <w:szCs w:val="24"/>
+          <w:lang w:val="pt-BR"/>
+        </w:rPr>
+      </w:r>
+    </w:p>
+    <w:p>
+      <w:pPr>
+        <w:pStyle w:val="Normal"/>
+        <w:bidi w:val="0"/>
+        <w:jc w:val="start"/>
+        <w:rPr>
+          <w:rFonts w:ascii="Liberation Serif" w:hAnsi="Liberation Serif"/>
+          <w:sz w:val="24"/>
+          <w:szCs w:val="24"/>
+        </w:rPr>
+      </w:pPr>
+      <w:r>
+        <w:rPr>
+          <w:rFonts w:cs="Bahnschrift Light SemiCondensed" w:ascii="Liberation Serif" w:hAnsi="Liberation Serif"/>
+          <w:b/>
+          <w:bCs/>
+          <w:i w:val="false"/>
+          <w:iCs w:val="false"/>
+          <w:color w:val="auto"/>
+          <w:sz w:val="24"/>
+          <w:szCs w:val="24"/>
+          <w:u w:val="none"/>
+          <w:lang w:val="pt-BR"/>
+        </w:rPr>
+        <w:t xml:space="preserve">2. Escabilidade: </w:t>
+      </w:r>
+      <w:r>
+        <w:rPr>
+          <w:rFonts w:cs="Bahnschrift Light SemiCondensed" w:ascii="Liberation Serif" w:hAnsi="Liberation Serif"/>
+          <w:b w:val="false"/>
+          <w:bCs w:val="false"/>
+          <w:i w:val="false"/>
+          <w:iCs w:val="false"/>
+          <w:color w:val="auto"/>
+          <w:sz w:val="24"/>
+          <w:szCs w:val="24"/>
+          <w:u w:val="none"/>
+          <w:lang w:val="pt-BR"/>
+        </w:rPr>
+        <w:t>Pode ser utilizado deis de pequenas empresas até grandes empresas.</w:t>
+      </w:r>
+    </w:p>
+    <w:p>
+      <w:pPr>
+        <w:pStyle w:val="Normal"/>
+        <w:bidi w:val="0"/>
+        <w:jc w:val="start"/>
+        <w:rPr>
+          <w:rFonts w:ascii="Liberation Serif" w:hAnsi="Liberation Serif" w:cs="Bahnschrift Light SemiCondensed"/>
+          <w:b/>
+          <w:bCs/>
+          <w:i w:val="false"/>
+          <w:i w:val="false"/>
+          <w:iCs w:val="false"/>
+          <w:color w:val="auto"/>
+          <w:sz w:val="24"/>
+          <w:szCs w:val="24"/>
+          <w:lang w:val="pt-BR"/>
+        </w:rPr>
+      </w:pPr>
+      <w:r>
+        <w:rPr>
+          <w:rFonts w:cs="Bahnschrift Light SemiCondensed" w:ascii="Liberation Serif" w:hAnsi="Liberation Serif"/>
+          <w:b/>
+          <w:bCs/>
+          <w:i w:val="false"/>
+          <w:iCs w:val="false"/>
+          <w:color w:val="auto"/>
+          <w:sz w:val="24"/>
+          <w:szCs w:val="24"/>
+          <w:lang w:val="pt-BR"/>
+        </w:rPr>
+      </w:r>
+    </w:p>
+    <w:p>
+      <w:pPr>
+        <w:pStyle w:val="Normal"/>
+        <w:bidi w:val="0"/>
+        <w:jc w:val="start"/>
+        <w:rPr>
+          <w:rFonts w:ascii="Liberation Serif" w:hAnsi="Liberation Serif"/>
+          <w:sz w:val="24"/>
+          <w:szCs w:val="24"/>
+        </w:rPr>
+      </w:pPr>
+      <w:r>
+        <w:rPr>
+          <w:rFonts w:cs="Bahnschrift Light SemiCondensed" w:ascii="Liberation Serif" w:hAnsi="Liberation Serif"/>
+          <w:b/>
+          <w:bCs/>
+          <w:i w:val="false"/>
+          <w:iCs w:val="false"/>
+          <w:color w:val="auto"/>
+          <w:sz w:val="24"/>
+          <w:szCs w:val="24"/>
+          <w:u w:val="none"/>
+          <w:lang w:val="pt-BR"/>
+        </w:rPr>
+        <w:t xml:space="preserve">3. Recursos Avançados: </w:t>
+      </w:r>
+      <w:r>
+        <w:rPr>
+          <w:rFonts w:cs="Bahnschrift Light SemiCondensed" w:ascii="Liberation Serif" w:hAnsi="Liberation Serif"/>
+          <w:b w:val="false"/>
+          <w:bCs w:val="false"/>
+          <w:i w:val="false"/>
+          <w:iCs w:val="false"/>
+          <w:color w:val="auto"/>
+          <w:sz w:val="24"/>
+          <w:szCs w:val="24"/>
+          <w:u w:val="none"/>
+          <w:lang w:val="pt-BR"/>
+        </w:rPr>
+        <w:t>O Asterix faz gravação de chamadas, cria filas de atendimento, correio de voz, proporciona conferências, e faz até mesmo integração com redes de dados como SMS e e-mails.</w:t>
+      </w:r>
+    </w:p>
+    <w:p>
+      <w:pPr>
+        <w:pStyle w:val="Normal"/>
+        <w:bidi w:val="0"/>
+        <w:jc w:val="start"/>
+        <w:rPr>
+          <w:rFonts w:ascii="Liberation Serif" w:hAnsi="Liberation Serif" w:cs="Bahnschrift Light SemiCondensed"/>
+          <w:b/>
+          <w:bCs/>
+          <w:i w:val="false"/>
+          <w:i w:val="false"/>
+          <w:iCs w:val="false"/>
+          <w:color w:val="auto"/>
+          <w:sz w:val="24"/>
+          <w:szCs w:val="24"/>
+          <w:lang w:val="pt-BR"/>
+        </w:rPr>
+      </w:pPr>
+      <w:r>
+        <w:rPr>
+          <w:rFonts w:cs="Bahnschrift Light SemiCondensed" w:ascii="Liberation Serif" w:hAnsi="Liberation Serif"/>
+          <w:b/>
+          <w:bCs/>
+          <w:i w:val="false"/>
+          <w:iCs w:val="false"/>
+          <w:color w:val="auto"/>
+          <w:sz w:val="24"/>
+          <w:szCs w:val="24"/>
+          <w:lang w:val="pt-BR"/>
+        </w:rPr>
+      </w:r>
+    </w:p>
+    <w:p>
+      <w:pPr>
+        <w:pStyle w:val="Normal"/>
+        <w:bidi w:val="0"/>
+        <w:jc w:val="start"/>
+        <w:rPr>
+          <w:rFonts w:ascii="Liberation Serif" w:hAnsi="Liberation Serif"/>
+          <w:sz w:val="24"/>
+          <w:szCs w:val="24"/>
+        </w:rPr>
+      </w:pPr>
+      <w:r>
+        <w:rPr>
+          <w:rFonts w:cs="Bahnschrift Light SemiCondensed" w:ascii="Liberation Serif" w:hAnsi="Liberation Serif"/>
+          <w:b/>
+          <w:bCs/>
+          <w:i w:val="false"/>
+          <w:iCs w:val="false"/>
+          <w:color w:val="auto"/>
+          <w:sz w:val="24"/>
+          <w:szCs w:val="24"/>
+          <w:u w:val="none"/>
+          <w:lang w:val="pt-BR"/>
+        </w:rPr>
+        <w:t xml:space="preserve">4. Open Source: </w:t>
+      </w:r>
+      <w:r>
+        <w:rPr>
+          <w:rFonts w:cs="Bahnschrift Light SemiCondensed" w:ascii="Liberation Serif" w:hAnsi="Liberation Serif"/>
+          <w:b w:val="false"/>
+          <w:bCs w:val="false"/>
+          <w:i w:val="false"/>
+          <w:iCs w:val="false"/>
+          <w:color w:val="auto"/>
+          <w:sz w:val="24"/>
+          <w:szCs w:val="24"/>
+          <w:u w:val="none"/>
+          <w:lang w:val="pt-BR"/>
+        </w:rPr>
+        <w:t>É um software gratuíto. Qualquer um pode usar.</w:t>
+      </w:r>
+    </w:p>
+    <w:p>
+      <w:pPr>
+        <w:pStyle w:val="Normal"/>
+        <w:bidi w:val="0"/>
+        <w:jc w:val="start"/>
+        <w:rPr>
+          <w:rFonts w:ascii="Liberation Serif" w:hAnsi="Liberation Serif" w:cs="Bahnschrift Light SemiCondensed"/>
+          <w:b/>
+          <w:bCs/>
+          <w:i w:val="false"/>
+          <w:i w:val="false"/>
+          <w:iCs w:val="false"/>
+          <w:color w:val="auto"/>
+          <w:sz w:val="24"/>
+          <w:szCs w:val="24"/>
+          <w:lang w:val="pt-BR"/>
+        </w:rPr>
+      </w:pPr>
+      <w:r>
+        <w:rPr>
+          <w:rFonts w:cs="Bahnschrift Light SemiCondensed" w:ascii="Liberation Serif" w:hAnsi="Liberation Serif"/>
+          <w:b/>
+          <w:bCs/>
+          <w:i w:val="false"/>
+          <w:iCs w:val="false"/>
+          <w:color w:val="auto"/>
+          <w:sz w:val="24"/>
+          <w:szCs w:val="24"/>
+          <w:lang w:val="pt-BR"/>
+        </w:rPr>
+      </w:r>
+    </w:p>
+    <w:p>
+      <w:pPr>
+        <w:pStyle w:val="Heading3"/>
+        <w:bidi w:val="0"/>
+        <w:jc w:val="start"/>
+        <w:rPr>
+          <w:rFonts w:ascii="Liberation Serif" w:hAnsi="Liberation Serif"/>
+          <w:b/>
+          <w:bCs/>
+          <w:i/>
+          <w:i/>
+          <w:iCs/>
+          <w:sz w:val="36"/>
+          <w:szCs w:val="36"/>
+        </w:rPr>
+      </w:pPr>
+      <w:r>
+        <w:rPr>
+          <w:rFonts w:ascii="Liberation Serif" w:hAnsi="Liberation Serif"/>
+          <w:b/>
+          <w:bCs/>
+          <w:i/>
+          <w:iCs/>
+          <w:sz w:val="36"/>
+          <w:szCs w:val="36"/>
+        </w:rPr>
+        <w:t>Exemplos de uso do Asterisk:</w:t>
+      </w:r>
+    </w:p>
+    <w:p>
+      <w:pPr>
+        <w:pStyle w:val="BodyText"/>
+        <w:numPr>
+          <w:ilvl w:val="0"/>
+          <w:numId w:val="0"/>
+        </w:numPr>
+        <w:bidi w:val="0"/>
+        <w:ind w:hanging="0" w:start="0"/>
+        <w:jc w:val="start"/>
+        <w:rPr>
+          <w:rFonts w:ascii="Liberation Serif" w:hAnsi="Liberation Serif"/>
+          <w:b/>
+          <w:bCs/>
+          <w:i/>
+          <w:i/>
+          <w:iCs/>
+          <w:sz w:val="36"/>
+          <w:szCs w:val="36"/>
+        </w:rPr>
+      </w:pPr>
+      <w:r>
+        <w:rPr>
+          <w:rFonts w:ascii="Liberation Serif" w:hAnsi="Liberation Serif"/>
+          <w:b/>
+          <w:bCs/>
+          <w:i/>
+          <w:iCs/>
+          <w:sz w:val="36"/>
+          <w:szCs w:val="36"/>
+        </w:rPr>
+      </w:r>
+    </w:p>
+    <w:p>
+      <w:pPr>
+        <w:pStyle w:val="BodyText"/>
+        <w:numPr>
+          <w:ilvl w:val="0"/>
+          <w:numId w:val="1"/>
+        </w:numPr>
+        <w:tabs>
+          <w:tab w:val="left" w:pos="709" w:leader="none"/>
+        </w:tabs>
+        <w:bidi w:val="0"/>
+        <w:ind w:hanging="283" w:start="709"/>
+        <w:jc w:val="start"/>
+        <w:rPr/>
+      </w:pPr>
+      <w:r>
+        <w:rPr>
+          <w:rStyle w:val="Strong"/>
+          <w:rFonts w:ascii="Liberation Serif" w:hAnsi="Liberation Serif"/>
+          <w:sz w:val="24"/>
+          <w:szCs w:val="24"/>
+        </w:rPr>
+        <w:t>Call Centers</w:t>
+      </w:r>
+      <w:r>
+        <w:rPr>
+          <w:rFonts w:ascii="Liberation Serif" w:hAnsi="Liberation Serif"/>
+          <w:sz w:val="24"/>
+          <w:szCs w:val="24"/>
+        </w:rPr>
+        <w:t>: Muitas empresas utilizam o Asterisk para montar seus próprios sistemas de call center, com atendimento automatizado, gravação de chamadas e distribuição de ligações entre os atendentes.</w:t>
+      </w:r>
+    </w:p>
+    <w:p>
+      <w:pPr>
+        <w:pStyle w:val="BodyText"/>
+        <w:numPr>
+          <w:ilvl w:val="0"/>
+          <w:numId w:val="1"/>
+        </w:numPr>
+        <w:tabs>
+          <w:tab w:val="left" w:pos="709" w:leader="none"/>
+        </w:tabs>
+        <w:bidi w:val="0"/>
+        <w:ind w:hanging="283" w:start="709"/>
+        <w:jc w:val="start"/>
+        <w:rPr/>
+      </w:pPr>
+      <w:r>
+        <w:rPr>
+          <w:rStyle w:val="Strong"/>
+          <w:rFonts w:ascii="Liberation Serif" w:hAnsi="Liberation Serif"/>
+          <w:sz w:val="24"/>
+          <w:szCs w:val="24"/>
+        </w:rPr>
+        <w:t>Soluções Empresariais</w:t>
+      </w:r>
+      <w:r>
+        <w:rPr>
+          <w:rFonts w:ascii="Liberation Serif" w:hAnsi="Liberation Serif"/>
+          <w:sz w:val="24"/>
+          <w:szCs w:val="24"/>
+        </w:rPr>
+        <w:t>: Empresas pequenas ou médias podem usar o Asterisk para gerenciar suas ligações internas e externas sem precisar de sistemas de telefonia caros.</w:t>
+      </w:r>
+    </w:p>
+    <w:p>
+      <w:pPr>
+        <w:pStyle w:val="BodyText"/>
+        <w:numPr>
+          <w:ilvl w:val="0"/>
+          <w:numId w:val="1"/>
+        </w:numPr>
+        <w:tabs>
+          <w:tab w:val="left" w:pos="709" w:leader="none"/>
+        </w:tabs>
+        <w:bidi w:val="0"/>
+        <w:ind w:hanging="283" w:start="709"/>
+        <w:jc w:val="start"/>
+        <w:rPr/>
+      </w:pPr>
+      <w:r>
+        <w:rPr>
+          <w:rStyle w:val="Strong"/>
+          <w:rFonts w:ascii="Liberation Serif" w:hAnsi="Liberation Serif"/>
+          <w:sz w:val="24"/>
+          <w:szCs w:val="24"/>
+        </w:rPr>
+        <w:t>Sistemas de Atendimento</w:t>
+      </w:r>
+      <w:r>
+        <w:rPr>
+          <w:rFonts w:ascii="Liberation Serif" w:hAnsi="Liberation Serif"/>
+          <w:sz w:val="24"/>
+          <w:szCs w:val="24"/>
+        </w:rPr>
+        <w:t>: Ele pode ser usado para criar IVRs (Interactive Voice Response), que são aqueles menus automáticos que você encontra quando liga para algumas empresas e precisa pressionar números para escolher opções.</w:t>
+      </w:r>
+    </w:p>
+    <w:p>
+      <w:pPr>
+        <w:pStyle w:val="BodyText"/>
+        <w:numPr>
+          <w:ilvl w:val="0"/>
+          <w:numId w:val="0"/>
+        </w:numPr>
+        <w:tabs>
+          <w:tab w:val="left" w:pos="709" w:leader="none"/>
+        </w:tabs>
+        <w:bidi w:val="0"/>
+        <w:ind w:hanging="0" w:start="709"/>
+        <w:jc w:val="start"/>
+        <w:rPr>
+          <w:rFonts w:ascii="Liberation Serif" w:hAnsi="Liberation Serif"/>
+          <w:sz w:val="24"/>
+          <w:szCs w:val="24"/>
+        </w:rPr>
+      </w:pPr>
+      <w:r>
+        <w:rPr/>
+      </w:r>
+    </w:p>
+    <w:p>
+      <w:pPr>
+        <w:pStyle w:val="Heading3"/>
+        <w:bidi w:val="0"/>
+        <w:jc w:val="start"/>
+        <w:rPr>
+          <w:rFonts w:ascii="Liberation Serif" w:hAnsi="Liberation Serif"/>
+          <w:sz w:val="36"/>
+          <w:szCs w:val="36"/>
+        </w:rPr>
+      </w:pPr>
+      <w:r>
+        <w:rPr>
+          <w:rFonts w:ascii="Liberation Serif" w:hAnsi="Liberation Serif"/>
+          <w:i/>
+          <w:iCs/>
+          <w:sz w:val="36"/>
+          <w:szCs w:val="36"/>
+        </w:rPr>
+        <w:t>Vantagens do Asterisk:</w:t>
+      </w:r>
+    </w:p>
+    <w:p>
+      <w:pPr>
+        <w:pStyle w:val="BodyText"/>
+        <w:bidi w:val="0"/>
+        <w:jc w:val="start"/>
+        <w:rPr>
+          <w:rFonts w:ascii="Liberation Serif" w:hAnsi="Liberation Serif"/>
+          <w:sz w:val="24"/>
+          <w:szCs w:val="24"/>
+        </w:rPr>
+      </w:pPr>
+      <w:r>
+        <w:rPr>
+          <w:rFonts w:ascii="Liberation Serif" w:hAnsi="Liberation Serif"/>
+          <w:sz w:val="24"/>
+          <w:szCs w:val="24"/>
+        </w:rPr>
+      </w:r>
+    </w:p>
+    <w:p>
+      <w:pPr>
+        <w:pStyle w:val="BodyText"/>
+        <w:numPr>
+          <w:ilvl w:val="0"/>
+          <w:numId w:val="2"/>
+        </w:numPr>
+        <w:tabs>
+          <w:tab w:val="left" w:pos="709" w:leader="none"/>
+        </w:tabs>
+        <w:bidi w:val="0"/>
+        <w:ind w:hanging="283" w:start="709"/>
+        <w:jc w:val="start"/>
+        <w:rPr/>
+      </w:pPr>
+      <w:r>
+        <w:rPr>
+          <w:rStyle w:val="Strong"/>
+          <w:rFonts w:ascii="Liberation Serif" w:hAnsi="Liberation Serif"/>
+          <w:sz w:val="24"/>
+          <w:szCs w:val="24"/>
+        </w:rPr>
+        <w:t>Custo mais baixo</w:t>
+      </w:r>
+      <w:r>
+        <w:rPr>
+          <w:rFonts w:ascii="Liberation Serif" w:hAnsi="Liberation Serif"/>
+          <w:sz w:val="24"/>
+          <w:szCs w:val="24"/>
+        </w:rPr>
+        <w:t>: Como é open-source e pode ser instalado em servidores comuns, o custo de implementação tende a ser mais baixo que sistemas de telefonia tradicionais.</w:t>
+      </w:r>
+    </w:p>
+    <w:p>
+      <w:pPr>
+        <w:pStyle w:val="BodyText"/>
+        <w:numPr>
+          <w:ilvl w:val="0"/>
+          <w:numId w:val="2"/>
+        </w:numPr>
+        <w:tabs>
+          <w:tab w:val="left" w:pos="709" w:leader="none"/>
+        </w:tabs>
+        <w:bidi w:val="0"/>
+        <w:ind w:hanging="283" w:start="709"/>
+        <w:jc w:val="start"/>
+        <w:rPr/>
+      </w:pPr>
+      <w:r>
+        <w:rPr>
+          <w:rStyle w:val="Strong"/>
+          <w:rFonts w:ascii="Liberation Serif" w:hAnsi="Liberation Serif"/>
+          <w:sz w:val="24"/>
+          <w:szCs w:val="24"/>
+        </w:rPr>
+        <w:t>Alta customização</w:t>
+      </w:r>
+      <w:r>
+        <w:rPr>
+          <w:rFonts w:ascii="Liberation Serif" w:hAnsi="Liberation Serif"/>
+          <w:sz w:val="24"/>
+          <w:szCs w:val="24"/>
+        </w:rPr>
+        <w:t>: O Asterisk oferece muitas opções de personalização para quem sabe programar.</w:t>
+      </w:r>
+    </w:p>
+    <w:p>
+      <w:pPr>
+        <w:pStyle w:val="BodyText"/>
+        <w:numPr>
+          <w:ilvl w:val="0"/>
+          <w:numId w:val="2"/>
+        </w:numPr>
+        <w:tabs>
+          <w:tab w:val="left" w:pos="709" w:leader="none"/>
+        </w:tabs>
+        <w:bidi w:val="0"/>
+        <w:spacing w:before="0" w:after="140"/>
+        <w:ind w:hanging="283" w:start="709"/>
+        <w:jc w:val="start"/>
+        <w:rPr/>
+      </w:pPr>
+      <w:r>
+        <w:rPr>
+          <w:rStyle w:val="Strong"/>
+          <w:rFonts w:ascii="Liberation Serif" w:hAnsi="Liberation Serif"/>
+          <w:i/>
+          <w:iCs/>
+          <w:sz w:val="24"/>
+          <w:szCs w:val="24"/>
+        </w:rPr>
+        <w:t>Grande comunidade</w:t>
+      </w:r>
+      <w:r>
+        <w:rPr>
+          <w:rFonts w:ascii="Liberation Serif" w:hAnsi="Liberation Serif"/>
+          <w:b/>
+          <w:bCs/>
+          <w:i/>
+          <w:iCs/>
+          <w:sz w:val="24"/>
+          <w:szCs w:val="24"/>
+        </w:rPr>
+        <w:t>: Por ser muito popular, o Asterisk tem uma grande comunidade de desenvolvedores e usuários, com muitos tutoriais, fóruns e soluções prontas.</w:t>
       </w:r>
     </w:p>
     <w:sectPr>
@@ -9983,6 +11597,23 @@
       <w:lang w:val="pt-BR" w:eastAsia="zh-CN" w:bidi="hi-IN"/>
     </w:rPr>
   </w:style>
+  <w:style w:type="paragraph" w:styleId="Heading3">
+    <w:name w:val="Heading 3"/>
+    <w:basedOn w:val="Ttulo"/>
+    <w:next w:val="BodyText"/>
+    <w:qFormat/>
+    <w:pPr>
+      <w:spacing w:before="140" w:after="120"/>
+      <w:outlineLvl w:val="2"/>
+    </w:pPr>
+    <w:rPr>
+      <w:rFonts w:ascii="Liberation Serif" w:hAnsi="Liberation Serif" w:eastAsia="Noto Serif CJK SC" w:cs="Noto Sans Devanagari"/>
+      <w:b/>
+      <w:bCs/>
+      <w:sz w:val="28"/>
+      <w:szCs w:val="28"/>
+    </w:rPr>
+  </w:style>
   <w:style w:type="character" w:styleId="Smbolosdenumerao">
     <w:name w:val="Símbolos de numeração"/>
     <w:qFormat/>
@@ -10000,6 +11631,14 @@
     <w:rPr>
       <w:color w:val="000080"/>
       <w:u w:val="single"/>
+    </w:rPr>
+  </w:style>
+  <w:style w:type="character" w:styleId="Strong">
+    <w:name w:val="Strong"/>
+    <w:qFormat/>
+    <w:rPr>
+      <w:b/>
+      <w:bCs/>
     </w:rPr>
   </w:style>
   <w:style w:type="paragraph" w:styleId="Ttulo">

</xml_diff>